<commit_message>
Initial plan for GitHub OAuth implementation
Co-authored-by: gutknecht <3227412+gutknecht@users.noreply.github.com>
</commit_message>
<xml_diff>
--- a/ech-0293_operations/input/template.docx
+++ b/ech-0293_operations/input/template.docx
@@ -1,981 +1,3 @@
-
-<file path=word/document.xml><?xml version="1.0" encoding="utf-8"?>
-<w:document xmlns:wpc="http://schemas.microsoft.com/office/word/2010/wordprocessingCanvas" xmlns:cx="http://schemas.microsoft.com/office/drawing/2014/chartex" xmlns:cx1="http://schemas.microsoft.com/office/drawing/2015/9/8/chartex" xmlns:cx2="http://schemas.microsoft.com/office/drawing/2015/10/21/chartex" xmlns:cx3="http://schemas.microsoft.com/office/drawing/2016/5/9/chartex" xmlns:cx4="http://schemas.microsoft.com/office/drawing/2016/5/10/chartex" xmlns:cx5="http://schemas.microsoft.com/office/drawing/2016/5/11/chartex" xmlns:cx6="http://schemas.microsoft.com/office/drawing/2016/5/12/chartex" xmlns:cx7="http://schemas.microsoft.com/office/drawing/2016/5/13/chartex" xmlns:cx8="http://schemas.microsoft.com/office/drawing/2016/5/14/chartex" xmlns:mc="http://schemas.openxmlformats.org/markup-compatibility/2006" xmlns:aink="http://schemas.microsoft.com/office/drawing/2016/ink" xmlns:am3d="http://schemas.microsoft.com/office/drawing/2017/model3d" xmlns:o="urn:schemas-microsoft-com:office:office" xmlns:oel="http://schemas.microsoft.com/office/2019/extlst" xmlns:r="http://schemas.openxmlformats.org/officeDocument/2006/relationships" xmlns:m="http://schemas.openxmlformats.org/officeDocument/2006/math" xmlns:v="urn:schemas-microsoft-com:vml" xmlns:wp14="http://schemas.microsoft.com/office/word/2010/wordprocessingDrawing" xmlns:wp="http://schemas.openxmlformats.org/drawingml/2006/wordprocessingDrawing" xmlns:w10="urn:schemas-microsoft-com:office:word" xmlns:w="http://schemas.openxmlformats.org/wordprocessingml/2006/main" xmlns:w14="http://schemas.microsoft.com/office/word/2010/wordml" xmlns:w15="http://schemas.microsoft.com/office/word/2012/wordml" xmlns:w16cex="http://schemas.microsoft.com/office/word/2018/wordml/cex" xmlns:w16cid="http://schemas.microsoft.com/office/word/2016/wordml/cid" xmlns:w16="http://schemas.microsoft.com/office/word/2018/wordml" xmlns:w16du="http://schemas.microsoft.com/office/word/2023/wordml/word16du" xmlns:w16sdtdh="http://schemas.microsoft.com/office/word/2020/wordml/sdtdatahash" xmlns:w16sdtfl="http://schemas.microsoft.com/office/word/2024/wordml/sdtformatlock" xmlns:w16se="http://schemas.microsoft.com/office/word/2015/wordml/symex" xmlns:wpg="http://schemas.microsoft.com/office/word/2010/wordprocessingGroup" xmlns:wpi="http://schemas.microsoft.com/office/word/2010/wordprocessingInk" xmlns:wne="http://schemas.microsoft.com/office/word/2006/wordml" xmlns:wps="http://schemas.microsoft.com/office/word/2010/wordprocessingShape" mc:Ignorable="w14 w15 w16se w16cid w16 w16cex w16sdtdh w16sdtfl w16du wp14">
-  <w:body>
-    <w:p>
-      <w:pPr>
-        <w:pStyle w:val="Title"/>
-      </w:pPr>
-      <w:r>
-        <w:t xml:space="preserve"> </w:t>
-      </w:r>
-      <w:r>
-        <w:t xml:space="preserve">Title </w:t>
-      </w:r>
-    </w:p>
-    <w:p>
-      <w:pPr>
-        <w:pStyle w:val="Subtitle"/>
-      </w:pPr>
-      <w:r>
-        <w:t xml:space="preserve"> Subtitle </w:t>
-      </w:r>
-    </w:p>
-    <w:p>
-      <w:pPr>
-        <w:pStyle w:val="Author"/>
-      </w:pPr>
-      <w:r>
-        <w:t xml:space="preserve"> Author </w:t>
-      </w:r>
-    </w:p>
-    <w:p>
-      <w:pPr>
-        <w:pStyle w:val="Date"/>
-      </w:pPr>
-      <w:r>
-        <w:t xml:space="preserve"> Date </w:t>
-      </w:r>
-    </w:p>
-    <w:p>
-      <w:pPr>
-        <w:pStyle w:val="Abstract"/>
-      </w:pPr>
-      <w:r>
-        <w:t xml:space="preserve"> Abstract </w:t>
-      </w:r>
-    </w:p>
-    <w:p>
-      <w:pPr>
-        <w:pStyle w:val="Heading1"/>
-        <w:widowControl w:val="0"/>
-        <w:spacing w:before="480" w:after="0" w:line="360" w:lineRule="auto"/>
-        <w:ind w:left="431" w:hanging="431"/>
-      </w:pPr>
-      <w:bookmarkStart w:id="0" w:name="heading-1"/>
-      <w:r>
-        <w:t xml:space="preserve"> </w:t>
-      </w:r>
-      <w:r>
-        <w:rPr>
-          <w:rFonts w:eastAsia="Times New Roman" w:cs="Times New Roman"/>
-          <w:bCs/>
-          <w:color w:val="000000"/>
-          <w:szCs w:val="28"/>
-          <w:lang w:val="en-GB"/>
-        </w:rPr>
-        <w:t>Heading 1</w:t>
-      </w:r>
-      <w:r>
-        <w:t xml:space="preserve"> </w:t>
-      </w:r>
-      <w:bookmarkEnd w:id="0"/>
-    </w:p>
-    <w:p>
-      <w:pPr>
-        <w:pStyle w:val="Heading2"/>
-      </w:pPr>
-      <w:bookmarkStart w:id="1" w:name="heading-2"/>
-      <w:r>
-        <w:t xml:space="preserve"> </w:t>
-      </w:r>
-      <w:r>
-        <w:rPr>
-          <w:rFonts w:eastAsia="Times New Roman"/>
-          <w:lang w:val="en-GB"/>
-        </w:rPr>
-        <w:t>Heading 2</w:t>
-      </w:r>
-      <w:r>
-        <w:t xml:space="preserve"> </w:t>
-      </w:r>
-      <w:bookmarkEnd w:id="1"/>
-    </w:p>
-    <w:p>
-      <w:pPr>
-        <w:pStyle w:val="Heading3"/>
-      </w:pPr>
-      <w:bookmarkStart w:id="2" w:name="heading-3"/>
-      <w:r>
-        <w:t xml:space="preserve"> </w:t>
-      </w:r>
-      <w:r>
-        <w:rPr>
-          <w:rFonts w:eastAsia="Times New Roman"/>
-          <w:lang w:val="en-GB"/>
-        </w:rPr>
-        <w:t>Heading 3</w:t>
-      </w:r>
-      <w:r>
-        <w:t xml:space="preserve"> </w:t>
-      </w:r>
-      <w:bookmarkEnd w:id="2"/>
-    </w:p>
-    <w:p>
-      <w:pPr>
-        <w:pStyle w:val="Heading4"/>
-      </w:pPr>
-      <w:bookmarkStart w:id="3" w:name="heading-4"/>
-      <w:r>
-        <w:t xml:space="preserve"> </w:t>
-      </w:r>
-      <w:r>
-        <w:rPr>
-          <w:rFonts w:eastAsia="Times New Roman"/>
-          <w:lang w:val="en-GB" w:eastAsia="de-DE"/>
-        </w:rPr>
-        <w:t>Heading 4</w:t>
-      </w:r>
-      <w:r>
-        <w:t xml:space="preserve"> </w:t>
-      </w:r>
-      <w:bookmarkEnd w:id="3"/>
-    </w:p>
-    <w:p>
-      <w:pPr>
-        <w:pStyle w:val="Heading5"/>
-      </w:pPr>
-      <w:bookmarkStart w:id="4" w:name="heading-5"/>
-      <w:r>
-        <w:t xml:space="preserve"> </w:t>
-      </w:r>
-      <w:r>
-        <w:rPr>
-          <w:rFonts w:eastAsia="Times New Roman"/>
-          <w:lang w:val="en-GB" w:eastAsia="de-DE"/>
-        </w:rPr>
-        <w:t>Heading 5</w:t>
-      </w:r>
-      <w:r>
-        <w:t xml:space="preserve"> </w:t>
-      </w:r>
-      <w:bookmarkEnd w:id="4"/>
-    </w:p>
-    <w:p>
-      <w:pPr>
-        <w:pStyle w:val="Heading6"/>
-      </w:pPr>
-      <w:bookmarkStart w:id="5" w:name="heading-6"/>
-      <w:r>
-        <w:t xml:space="preserve"> Heading 6 </w:t>
-      </w:r>
-      <w:bookmarkEnd w:id="5"/>
-    </w:p>
-    <w:p>
-      <w:pPr>
-        <w:pStyle w:val="Heading7"/>
-      </w:pPr>
-      <w:bookmarkStart w:id="6" w:name="heading-7"/>
-      <w:r>
-        <w:t xml:space="preserve"> Heading 7 </w:t>
-      </w:r>
-      <w:bookmarkEnd w:id="6"/>
-    </w:p>
-    <w:p>
-      <w:pPr>
-        <w:pStyle w:val="Heading8"/>
-      </w:pPr>
-      <w:bookmarkStart w:id="7" w:name="heading-8"/>
-      <w:r>
-        <w:t xml:space="preserve"> Heading 8 </w:t>
-      </w:r>
-      <w:bookmarkEnd w:id="7"/>
-    </w:p>
-    <w:p>
-      <w:pPr>
-        <w:pStyle w:val="Heading9"/>
-      </w:pPr>
-      <w:bookmarkStart w:id="8" w:name="heading-9"/>
-      <w:r>
-        <w:t xml:space="preserve"> Heading 9 </w:t>
-      </w:r>
-      <w:bookmarkEnd w:id="8"/>
-    </w:p>
-    <w:p>
-      <w:pPr>
-        <w:pStyle w:val="FirstParagraph"/>
-      </w:pPr>
-      <w:r>
-        <w:t xml:space="preserve"> First Paragraph. </w:t>
-      </w:r>
-    </w:p>
-    <w:p>
-      <w:pPr>
-        <w:pStyle w:val="BodyText"/>
-      </w:pPr>
-      <w:r>
-        <w:t xml:space="preserve"> </w:t>
-      </w:r>
-      <w:r>
-        <w:rPr>
-          <w:rFonts w:ascii="Arial" w:hAnsi="Arial" w:cs="Arial"/>
-        </w:rPr>
-        <w:t>Body Text. Body Text Char.</w:t>
-      </w:r>
-      <w:r>
-        <w:t xml:space="preserve">   </w:t>
-      </w:r>
-      <w:r>
-        <w:rPr>
-          <w:rStyle w:val="VerbatimChar"/>
-        </w:rPr>
-        <w:t xml:space="preserve"> Verbatim Char </w:t>
-      </w:r>
-      <w:r>
-        <w:t xml:space="preserve"> </w:t>
-      </w:r>
-      <w:r>
-        <w:rPr>
-          <w:rStyle w:val="Hyperlink"/>
-          <w:rFonts w:ascii="Arial" w:eastAsia="Calibri" w:hAnsi="Arial" w:cs="Arial"/>
-          <w:noProof/>
-          <w:color w:val="D00D28"/>
-          <w:sz w:val="20"/>
-          <w:szCs w:val="20"/>
-          <w:u w:val="single"/>
-          <w:lang w:val="en-GB"/>
-        </w:rPr>
-        <w:t xml:space="preserve">.   </w:t>
-      </w:r>
-      <w:hyperlink r:id="rId7">
-        <w:r>
-          <w:rPr>
-            <w:rStyle w:val="Hyperlink"/>
-            <w:rFonts w:ascii="Arial" w:eastAsia="Calibri" w:hAnsi="Arial" w:cs="Arial"/>
-            <w:noProof/>
-            <w:color w:val="D00D28"/>
-            <w:sz w:val="20"/>
-            <w:szCs w:val="20"/>
-            <w:u w:val="single"/>
-            <w:lang w:val="en-GB"/>
-          </w:rPr>
-          <w:t xml:space="preserve"> Hyperlink</w:t>
-        </w:r>
-        <w:r>
-          <w:rPr>
-            <w:rStyle w:val="Hyperlink"/>
-          </w:rPr>
-          <w:t xml:space="preserve"> </w:t>
-        </w:r>
-      </w:hyperlink>
-      <w:r>
-        <w:t xml:space="preserve"> .    Footnote. </w:t>
-      </w:r>
-      <w:r>
-        <w:rPr>
-          <w:rStyle w:val="FootnoteReference"/>
-        </w:rPr>
-        <w:footnoteReference w:id="1"/>
-      </w:r>
-    </w:p>
-    <w:p>
-      <w:pPr>
-        <w:pStyle w:val="BlockText"/>
-        <w:rPr>
-          <w:rFonts w:ascii="Arial" w:hAnsi="Arial" w:cs="Arial"/>
-        </w:rPr>
-      </w:pPr>
-      <w:r>
-        <w:rPr>
-          <w:rFonts w:ascii="Arial" w:hAnsi="Arial" w:cs="Arial"/>
-        </w:rPr>
-        <w:t xml:space="preserve"> Block Text. </w:t>
-      </w:r>
-    </w:p>
-    <w:p>
-      <w:pPr>
-        <w:pStyle w:val="TableCaption"/>
-        <w:rPr>
-          <w:rFonts w:ascii="Arial" w:hAnsi="Arial" w:cs="Arial"/>
-        </w:rPr>
-      </w:pPr>
-      <w:r>
-        <w:rPr>
-          <w:rFonts w:ascii="Arial" w:hAnsi="Arial" w:cs="Arial"/>
-        </w:rPr>
-        <w:t xml:space="preserve"> Table caption. </w:t>
-      </w:r>
-    </w:p>
-    <w:tbl>
-      <w:tblPr>
-        <w:tblStyle w:val="Table"/>
-        <w:tblW w:w="0" w:type="auto"/>
-        <w:tblBorders>
-          <w:top w:val="single" w:sz="4" w:space="0" w:color="auto"/>
-          <w:left w:val="single" w:sz="4" w:space="0" w:color="auto"/>
-          <w:bottom w:val="single" w:sz="4" w:space="0" w:color="auto"/>
-          <w:right w:val="single" w:sz="4" w:space="0" w:color="auto"/>
-          <w:insideH w:val="single" w:sz="4" w:space="0" w:color="auto"/>
-          <w:insideV w:val="single" w:sz="4" w:space="0" w:color="auto"/>
-        </w:tblBorders>
-        <w:tblLook w:val="07E0" w:firstRow="1" w:lastRow="1" w:firstColumn="1" w:lastColumn="1" w:noHBand="1" w:noVBand="1"/>
-      </w:tblPr>
-      <w:tblGrid>
-        <w:gridCol w:w="828"/>
-        <w:gridCol w:w="828"/>
-      </w:tblGrid>
-      <w:tr>
-        <w:trPr>
-          <w:cnfStyle w:val="100000000000" w:firstRow="1" w:lastRow="0" w:firstColumn="0" w:lastColumn="0" w:oddVBand="0" w:evenVBand="0" w:oddHBand="0" w:evenHBand="0" w:firstRowFirstColumn="0" w:firstRowLastColumn="0" w:lastRowFirstColumn="0" w:lastRowLastColumn="0"/>
-        </w:trPr>
-        <w:tc>
-          <w:tcPr>
-            <w:tcW w:w="0" w:type="auto"/>
-            <w:tcBorders>
-              <w:bottom w:val="none" w:sz="0" w:space="0" w:color="auto"/>
-            </w:tcBorders>
-            <w:shd w:val="clear" w:color="auto" w:fill="D1D1D1" w:themeFill="background2" w:themeFillShade="E6"/>
-          </w:tcPr>
-          <w:p>
-            <w:pPr>
-              <w:pStyle w:val="Compact"/>
-            </w:pPr>
-            <w:r>
-              <w:t xml:space="preserve"> Table </w:t>
-            </w:r>
-          </w:p>
-        </w:tc>
-        <w:tc>
-          <w:tcPr>
-            <w:tcW w:w="0" w:type="auto"/>
-            <w:tcBorders>
-              <w:bottom w:val="none" w:sz="0" w:space="0" w:color="auto"/>
-            </w:tcBorders>
-            <w:shd w:val="clear" w:color="auto" w:fill="D1D1D1" w:themeFill="background2" w:themeFillShade="E6"/>
-          </w:tcPr>
-          <w:p>
-            <w:pPr>
-              <w:pStyle w:val="Compact"/>
-            </w:pPr>
-            <w:r>
-              <w:t xml:space="preserve"> Table </w:t>
-            </w:r>
-          </w:p>
-        </w:tc>
-      </w:tr>
-      <w:tr>
-        <w:tc>
-          <w:tcPr>
-            <w:tcW w:w="0" w:type="auto"/>
-          </w:tcPr>
-          <w:p>
-            <w:pPr>
-              <w:pStyle w:val="Compact"/>
-            </w:pPr>
-            <w:r>
-              <w:t xml:space="preserve"> 1 </w:t>
-            </w:r>
-          </w:p>
-        </w:tc>
-        <w:tc>
-          <w:tcPr>
-            <w:tcW w:w="0" w:type="auto"/>
-          </w:tcPr>
-          <w:p>
-            <w:pPr>
-              <w:pStyle w:val="Compact"/>
-            </w:pPr>
-            <w:r>
-              <w:t xml:space="preserve"> 2 </w:t>
-            </w:r>
-          </w:p>
-        </w:tc>
-      </w:tr>
-    </w:tbl>
-    <w:p>
-      <w:pPr>
-        <w:pStyle w:val="ImageCaption"/>
-      </w:pPr>
-      <w:r>
-        <w:t xml:space="preserve"> Image Caption </w:t>
-      </w:r>
-    </w:p>
-    <w:p>
-      <w:pPr>
-        <w:pStyle w:val="DefinitionTerm"/>
-      </w:pPr>
-      <w:r>
-        <w:t xml:space="preserve"> DefinitionTerm </w:t>
-      </w:r>
-    </w:p>
-    <w:p>
-      <w:pPr>
-        <w:pStyle w:val="Definition"/>
-      </w:pPr>
-      <w:r>
-        <w:t xml:space="preserve"> Definition </w:t>
-      </w:r>
-    </w:p>
-    <w:p>
-      <w:pPr>
-        <w:pStyle w:val="DefinitionTerm"/>
-      </w:pPr>
-      <w:r>
-        <w:t xml:space="preserve"> DefinitionTerm </w:t>
-      </w:r>
-    </w:p>
-    <w:p>
-      <w:pPr>
-        <w:pStyle w:val="Definition"/>
-      </w:pPr>
-      <w:r>
-        <w:t xml:space="preserve"> Definition </w:t>
-      </w:r>
-    </w:p>
-    <w:sectPr>
-      <w:headerReference w:type="even" r:id="rId8"/>
-      <w:headerReference w:type="default" r:id="rId9"/>
-      <w:footerReference w:type="default" r:id="rId10"/>
-      <w:footnotePr>
-        <w:numRestart w:val="eachSect"/>
-      </w:footnotePr>
-      <w:pgSz w:w="12240" w:h="15840"/>
-      <w:pgMar w:top="1417" w:right="1417" w:bottom="1134" w:left="1417" w:header="720" w:footer="720" w:gutter="0"/>
-      <w:cols w:space="720"/>
-    </w:sectPr>
-  </w:body>
-</w:document>
-</file>
-
-<file path=word/endnotes.xml><?xml version="1.0" encoding="utf-8"?>
-<w:endnotes xmlns:wpc="http://schemas.microsoft.com/office/word/2010/wordprocessingCanvas" xmlns:cx="http://schemas.microsoft.com/office/drawing/2014/chartex" xmlns:cx1="http://schemas.microsoft.com/office/drawing/2015/9/8/chartex" xmlns:cx2="http://schemas.microsoft.com/office/drawing/2015/10/21/chartex" xmlns:cx3="http://schemas.microsoft.com/office/drawing/2016/5/9/chartex" xmlns:cx4="http://schemas.microsoft.com/office/drawing/2016/5/10/chartex" xmlns:cx5="http://schemas.microsoft.com/office/drawing/2016/5/11/chartex" xmlns:cx6="http://schemas.microsoft.com/office/drawing/2016/5/12/chartex" xmlns:cx7="http://schemas.microsoft.com/office/drawing/2016/5/13/chartex" xmlns:cx8="http://schemas.microsoft.com/office/drawing/2016/5/14/chartex" xmlns:mc="http://schemas.openxmlformats.org/markup-compatibility/2006" xmlns:aink="http://schemas.microsoft.com/office/drawing/2016/ink" xmlns:am3d="http://schemas.microsoft.com/office/drawing/2017/model3d" xmlns:o="urn:schemas-microsoft-com:office:office" xmlns:oel="http://schemas.microsoft.com/office/2019/extlst" xmlns:r="http://schemas.openxmlformats.org/officeDocument/2006/relationships" xmlns:m="http://schemas.openxmlformats.org/officeDocument/2006/math" xmlns:v="urn:schemas-microsoft-com:vml" xmlns:wp14="http://schemas.microsoft.com/office/word/2010/wordprocessingDrawing" xmlns:wp="http://schemas.openxmlformats.org/drawingml/2006/wordprocessingDrawing" xmlns:w10="urn:schemas-microsoft-com:office:word" xmlns:w="http://schemas.openxmlformats.org/wordprocessingml/2006/main" xmlns:w14="http://schemas.microsoft.com/office/word/2010/wordml" xmlns:w15="http://schemas.microsoft.com/office/word/2012/wordml" xmlns:w16cex="http://schemas.microsoft.com/office/word/2018/wordml/cex" xmlns:w16cid="http://schemas.microsoft.com/office/word/2016/wordml/cid" xmlns:w16="http://schemas.microsoft.com/office/word/2018/wordml" xmlns:w16du="http://schemas.microsoft.com/office/word/2023/wordml/word16du" xmlns:w16sdtdh="http://schemas.microsoft.com/office/word/2020/wordml/sdtdatahash" xmlns:w16sdtfl="http://schemas.microsoft.com/office/word/2024/wordml/sdtformatlock" xmlns:w16se="http://schemas.microsoft.com/office/word/2015/wordml/symex" xmlns:wpg="http://schemas.microsoft.com/office/word/2010/wordprocessingGroup" xmlns:wpi="http://schemas.microsoft.com/office/word/2010/wordprocessingInk" xmlns:wne="http://schemas.microsoft.com/office/word/2006/wordml" xmlns:wps="http://schemas.microsoft.com/office/word/2010/wordprocessingShape" mc:Ignorable="w14 w15 w16se w16cid w16 w16cex w16sdtdh w16sdtfl w16du wp14">
-  <w:endnote w:type="separator" w:id="-1">
-    <w:p>
-      <w:pPr>
-        <w:spacing w:after="0"/>
-      </w:pPr>
-      <w:r>
-        <w:separator/>
-      </w:r>
-    </w:p>
-  </w:endnote>
-  <w:endnote w:type="continuationSeparator" w:id="0">
-    <w:p>
-      <w:pPr>
-        <w:spacing w:after="0"/>
-      </w:pPr>
-      <w:r>
-        <w:continuationSeparator/>
-      </w:r>
-    </w:p>
-  </w:endnote>
-</w:endnotes>
-</file>
-
-<file path=word/footer1.xml><?xml version="1.0" encoding="utf-8"?>
-<w:ftr xmlns:wpc="http://schemas.microsoft.com/office/word/2010/wordprocessingCanvas" xmlns:cx="http://schemas.microsoft.com/office/drawing/2014/chartex" xmlns:cx1="http://schemas.microsoft.com/office/drawing/2015/9/8/chartex" xmlns:cx2="http://schemas.microsoft.com/office/drawing/2015/10/21/chartex" xmlns:cx3="http://schemas.microsoft.com/office/drawing/2016/5/9/chartex" xmlns:cx4="http://schemas.microsoft.com/office/drawing/2016/5/10/chartex" xmlns:cx5="http://schemas.microsoft.com/office/drawing/2016/5/11/chartex" xmlns:cx6="http://schemas.microsoft.com/office/drawing/2016/5/12/chartex" xmlns:cx7="http://schemas.microsoft.com/office/drawing/2016/5/13/chartex" xmlns:cx8="http://schemas.microsoft.com/office/drawing/2016/5/14/chartex" xmlns:mc="http://schemas.openxmlformats.org/markup-compatibility/2006" xmlns:aink="http://schemas.microsoft.com/office/drawing/2016/ink" xmlns:am3d="http://schemas.microsoft.com/office/drawing/2017/model3d" xmlns:o="urn:schemas-microsoft-com:office:office" xmlns:oel="http://schemas.microsoft.com/office/2019/extlst" xmlns:r="http://schemas.openxmlformats.org/officeDocument/2006/relationships" xmlns:m="http://schemas.openxmlformats.org/officeDocument/2006/math" xmlns:v="urn:schemas-microsoft-com:vml" xmlns:wp14="http://schemas.microsoft.com/office/word/2010/wordprocessingDrawing" xmlns:wp="http://schemas.openxmlformats.org/drawingml/2006/wordprocessingDrawing" xmlns:w10="urn:schemas-microsoft-com:office:word" xmlns:w="http://schemas.openxmlformats.org/wordprocessingml/2006/main" xmlns:w14="http://schemas.microsoft.com/office/word/2010/wordml" xmlns:w15="http://schemas.microsoft.com/office/word/2012/wordml" xmlns:w16cex="http://schemas.microsoft.com/office/word/2018/wordml/cex" xmlns:w16cid="http://schemas.microsoft.com/office/word/2016/wordml/cid" xmlns:w16="http://schemas.microsoft.com/office/word/2018/wordml" xmlns:w16du="http://schemas.microsoft.com/office/word/2023/wordml/word16du" xmlns:w16sdtdh="http://schemas.microsoft.com/office/word/2020/wordml/sdtdatahash" xmlns:w16sdtfl="http://schemas.microsoft.com/office/word/2024/wordml/sdtformatlock" xmlns:w16se="http://schemas.microsoft.com/office/word/2015/wordml/symex" xmlns:wpg="http://schemas.microsoft.com/office/word/2010/wordprocessingGroup" xmlns:wpi="http://schemas.microsoft.com/office/word/2010/wordprocessingInk" xmlns:wne="http://schemas.microsoft.com/office/word/2006/wordml" xmlns:wps="http://schemas.microsoft.com/office/word/2010/wordprocessingShape" mc:Ignorable="w14 w15 w16se w16cid w16 w16cex w16sdtdh w16sdtfl w16du wp14">
-  <w:p>
-    <w:pPr>
-      <w:pStyle w:val="Footer"/>
-      <w:pBdr>
-        <w:top w:val="single" w:sz="4" w:space="1" w:color="auto"/>
-      </w:pBdr>
-      <w:rPr>
-        <w:rFonts w:ascii="Arial" w:hAnsi="Arial" w:cs="Arial"/>
-        <w:sz w:val="20"/>
-        <w:szCs w:val="20"/>
-        <w:lang w:val="en-GB"/>
-      </w:rPr>
-    </w:pPr>
-    <w:r>
-      <w:rPr>
-        <w:rFonts w:ascii="Arial" w:hAnsi="Arial" w:cs="Arial"/>
-        <w:sz w:val="20"/>
-        <w:szCs w:val="20"/>
-        <w:lang w:val="en-GB"/>
-      </w:rPr>
-      <w:t>eCH registered association</w:t>
-    </w:r>
-    <w:r>
-      <w:rPr>
-        <w:rFonts w:ascii="Arial" w:hAnsi="Arial" w:cs="Arial"/>
-        <w:sz w:val="20"/>
-        <w:szCs w:val="20"/>
-        <w:lang w:val="en-GB"/>
-      </w:rPr>
-      <w:tab/>
-    </w:r>
-    <w:r>
-      <w:rPr>
-        <w:rFonts w:ascii="Arial" w:hAnsi="Arial" w:cs="Arial"/>
-        <w:sz w:val="20"/>
-        <w:szCs w:val="20"/>
-        <w:lang w:val="en-GB"/>
-      </w:rPr>
-      <w:tab/>
-    </w:r>
-    <w:hyperlink r:id="rId1" w:history="1">
-      <w:r>
-        <w:rPr>
-          <w:rStyle w:val="Hyperlink"/>
-          <w:rFonts w:ascii="Arial" w:hAnsi="Arial" w:cs="Arial"/>
-          <w:sz w:val="20"/>
-          <w:szCs w:val="20"/>
-          <w:lang w:val="en-GB"/>
-        </w:rPr>
-        <w:t>www.ech.ch</w:t>
-      </w:r>
-    </w:hyperlink>
-    <w:r>
-      <w:rPr>
-        <w:rFonts w:ascii="Arial" w:hAnsi="Arial" w:cs="Arial"/>
-        <w:sz w:val="20"/>
-        <w:szCs w:val="20"/>
-        <w:lang w:val="en-GB"/>
-      </w:rPr>
-      <w:t xml:space="preserve"> / </w:t>
-    </w:r>
-    <w:hyperlink r:id="rId2" w:history="1">
-      <w:r>
-        <w:rPr>
-          <w:rStyle w:val="Hyperlink"/>
-          <w:rFonts w:ascii="Arial" w:hAnsi="Arial" w:cs="Arial"/>
-          <w:sz w:val="20"/>
-          <w:szCs w:val="20"/>
-          <w:lang w:val="en-GB"/>
-        </w:rPr>
-        <w:t>info@ech.ch</w:t>
-      </w:r>
-    </w:hyperlink>
-    <w:r>
-      <w:rPr>
-        <w:rFonts w:ascii="Arial" w:hAnsi="Arial" w:cs="Arial"/>
-        <w:sz w:val="20"/>
-        <w:szCs w:val="20"/>
-        <w:lang w:val="en-GB"/>
-      </w:rPr>
-      <w:t xml:space="preserve"> </w:t>
-    </w:r>
-  </w:p>
-  <w:p>
-    <w:pPr>
-      <w:pStyle w:val="Footer"/>
-      <w:pBdr>
-        <w:top w:val="single" w:sz="4" w:space="1" w:color="auto"/>
-      </w:pBdr>
-      <w:rPr>
-        <w:rFonts w:ascii="Arial" w:hAnsi="Arial" w:cs="Arial"/>
-        <w:sz w:val="20"/>
-        <w:szCs w:val="20"/>
-        <w:lang w:val="en-GB"/>
-      </w:rPr>
-    </w:pPr>
-  </w:p>
-  <w:p>
-    <w:pPr>
-      <w:pStyle w:val="Footer"/>
-      <w:pBdr>
-        <w:top w:val="single" w:sz="4" w:space="1" w:color="auto"/>
-      </w:pBdr>
-      <w:rPr>
-        <w:rFonts w:ascii="Arial" w:hAnsi="Arial" w:cs="Arial"/>
-        <w:sz w:val="20"/>
-        <w:szCs w:val="20"/>
-        <w:lang w:val="en-GB"/>
-      </w:rPr>
-    </w:pPr>
-    <w:proofErr w:type="spellStart"/>
-    <w:r>
-      <w:rPr>
-        <w:rFonts w:ascii="Arial" w:hAnsi="Arial" w:cs="Arial"/>
-        <w:sz w:val="20"/>
-        <w:szCs w:val="20"/>
-        <w:lang w:val="en-GB"/>
-      </w:rPr>
-      <w:t>xxxx</w:t>
-    </w:r>
-    <w:proofErr w:type="spellEnd"/>
-    <w:r>
-      <w:rPr>
-        <w:rFonts w:ascii="Arial" w:hAnsi="Arial" w:cs="Arial"/>
-        <w:sz w:val="20"/>
-        <w:szCs w:val="20"/>
-        <w:lang w:val="en-GB"/>
-      </w:rPr>
-      <w:t xml:space="preserve"> – </w:t>
-    </w:r>
-    <w:r>
-      <w:rPr>
-        <w:rFonts w:ascii="Arial" w:hAnsi="Arial" w:cs="Arial"/>
-        <w:sz w:val="20"/>
-        <w:szCs w:val="20"/>
-        <w:lang w:val="en-GB"/>
-      </w:rPr>
-      <w:t>Political Affairs / Operations</w:t>
-    </w:r>
-    <w:r>
-      <w:rPr>
-        <w:rFonts w:ascii="Arial" w:hAnsi="Arial" w:cs="Arial"/>
-        <w:sz w:val="20"/>
-        <w:szCs w:val="20"/>
-        <w:lang w:val="en-GB"/>
-      </w:rPr>
-      <w:t xml:space="preserve"> / 0.0.1 / Draft / 202</w:t>
-    </w:r>
-    <w:r>
-      <w:rPr>
-        <w:rFonts w:ascii="Arial" w:hAnsi="Arial" w:cs="Arial"/>
-        <w:sz w:val="20"/>
-        <w:szCs w:val="20"/>
-        <w:lang w:val="en-GB"/>
-      </w:rPr>
-      <w:t>5</w:t>
-    </w:r>
-    <w:r>
-      <w:rPr>
-        <w:rFonts w:ascii="Arial" w:hAnsi="Arial" w:cs="Arial"/>
-        <w:sz w:val="20"/>
-        <w:szCs w:val="20"/>
-        <w:lang w:val="en-GB"/>
-      </w:rPr>
-      <w:t>-0</w:t>
-    </w:r>
-    <w:r>
-      <w:rPr>
-        <w:rFonts w:ascii="Arial" w:hAnsi="Arial" w:cs="Arial"/>
-        <w:sz w:val="20"/>
-        <w:szCs w:val="20"/>
-        <w:lang w:val="en-GB"/>
-      </w:rPr>
-      <w:t>5</w:t>
-    </w:r>
-    <w:r>
-      <w:rPr>
-        <w:rFonts w:ascii="Arial" w:hAnsi="Arial" w:cs="Arial"/>
-        <w:sz w:val="20"/>
-        <w:szCs w:val="20"/>
-        <w:lang w:val="en-GB"/>
-      </w:rPr>
-      <w:t>-2</w:t>
-    </w:r>
-    <w:r>
-      <w:rPr>
-        <w:rFonts w:ascii="Arial" w:hAnsi="Arial" w:cs="Arial"/>
-        <w:sz w:val="20"/>
-        <w:szCs w:val="20"/>
-        <w:lang w:val="en-GB"/>
-      </w:rPr>
-      <w:t>0</w:t>
-    </w:r>
-  </w:p>
-</w:ftr>
-</file>
-
-<file path=word/footnotes.xml><?xml version="1.0" encoding="utf-8"?>
-<w:footnotes xmlns:wpc="http://schemas.microsoft.com/office/word/2010/wordprocessingCanvas" xmlns:cx="http://schemas.microsoft.com/office/drawing/2014/chartex" xmlns:cx1="http://schemas.microsoft.com/office/drawing/2015/9/8/chartex" xmlns:cx2="http://schemas.microsoft.com/office/drawing/2015/10/21/chartex" xmlns:cx3="http://schemas.microsoft.com/office/drawing/2016/5/9/chartex" xmlns:cx4="http://schemas.microsoft.com/office/drawing/2016/5/10/chartex" xmlns:cx5="http://schemas.microsoft.com/office/drawing/2016/5/11/chartex" xmlns:cx6="http://schemas.microsoft.com/office/drawing/2016/5/12/chartex" xmlns:cx7="http://schemas.microsoft.com/office/drawing/2016/5/13/chartex" xmlns:cx8="http://schemas.microsoft.com/office/drawing/2016/5/14/chartex" xmlns:mc="http://schemas.openxmlformats.org/markup-compatibility/2006" xmlns:aink="http://schemas.microsoft.com/office/drawing/2016/ink" xmlns:am3d="http://schemas.microsoft.com/office/drawing/2017/model3d" xmlns:o="urn:schemas-microsoft-com:office:office" xmlns:oel="http://schemas.microsoft.com/office/2019/extlst" xmlns:r="http://schemas.openxmlformats.org/officeDocument/2006/relationships" xmlns:m="http://schemas.openxmlformats.org/officeDocument/2006/math" xmlns:v="urn:schemas-microsoft-com:vml" xmlns:wp14="http://schemas.microsoft.com/office/word/2010/wordprocessingDrawing" xmlns:wp="http://schemas.openxmlformats.org/drawingml/2006/wordprocessingDrawing" xmlns:w10="urn:schemas-microsoft-com:office:word" xmlns:w="http://schemas.openxmlformats.org/wordprocessingml/2006/main" xmlns:w14="http://schemas.microsoft.com/office/word/2010/wordml" xmlns:w15="http://schemas.microsoft.com/office/word/2012/wordml" xmlns:w16cex="http://schemas.microsoft.com/office/word/2018/wordml/cex" xmlns:w16cid="http://schemas.microsoft.com/office/word/2016/wordml/cid" xmlns:w16="http://schemas.microsoft.com/office/word/2018/wordml" xmlns:w16du="http://schemas.microsoft.com/office/word/2023/wordml/word16du" xmlns:w16sdtdh="http://schemas.microsoft.com/office/word/2020/wordml/sdtdatahash" xmlns:w16sdtfl="http://schemas.microsoft.com/office/word/2024/wordml/sdtformatlock" xmlns:w16se="http://schemas.microsoft.com/office/word/2015/wordml/symex" xmlns:wpg="http://schemas.microsoft.com/office/word/2010/wordprocessingGroup" xmlns:wpi="http://schemas.microsoft.com/office/word/2010/wordprocessingInk" xmlns:wne="http://schemas.microsoft.com/office/word/2006/wordml" xmlns:wps="http://schemas.microsoft.com/office/word/2010/wordprocessingShape" mc:Ignorable="w14 w15 w16se w16cid w16 w16cex w16sdtdh w16sdtfl w16du wp14">
-  <w:footnote w:type="separator" w:id="-1">
-    <w:p>
-      <w:r>
-        <w:separator/>
-      </w:r>
-    </w:p>
-  </w:footnote>
-  <w:footnote w:type="continuationSeparator" w:id="0">
-    <w:p>
-      <w:r>
-        <w:continuationSeparator/>
-      </w:r>
-    </w:p>
-  </w:footnote>
-  <w:footnote w:id="1">
-    <w:p>
-      <w:pPr>
-        <w:pStyle w:val="FootnoteText"/>
-      </w:pPr>
-      <w:r>
-        <w:rPr>
-          <w:rStyle w:val="FootnoteReference"/>
-        </w:rPr>
-        <w:footnoteRef/>
-      </w:r>
-      <w:r>
-        <w:t xml:space="preserve"> Footnote Text.</w:t>
-      </w:r>
-    </w:p>
-  </w:footnote>
-</w:footnotes>
-</file>
-
-<file path=word/header1.xml><?xml version="1.0" encoding="utf-8"?>
-<w:hdr xmlns:wpc="http://schemas.microsoft.com/office/word/2010/wordprocessingCanvas" xmlns:cx="http://schemas.microsoft.com/office/drawing/2014/chartex" xmlns:cx1="http://schemas.microsoft.com/office/drawing/2015/9/8/chartex" xmlns:cx2="http://schemas.microsoft.com/office/drawing/2015/10/21/chartex" xmlns:cx3="http://schemas.microsoft.com/office/drawing/2016/5/9/chartex" xmlns:cx4="http://schemas.microsoft.com/office/drawing/2016/5/10/chartex" xmlns:cx5="http://schemas.microsoft.com/office/drawing/2016/5/11/chartex" xmlns:cx6="http://schemas.microsoft.com/office/drawing/2016/5/12/chartex" xmlns:cx7="http://schemas.microsoft.com/office/drawing/2016/5/13/chartex" xmlns:cx8="http://schemas.microsoft.com/office/drawing/2016/5/14/chartex" xmlns:mc="http://schemas.openxmlformats.org/markup-compatibility/2006" xmlns:aink="http://schemas.microsoft.com/office/drawing/2016/ink" xmlns:am3d="http://schemas.microsoft.com/office/drawing/2017/model3d" xmlns:o="urn:schemas-microsoft-com:office:office" xmlns:oel="http://schemas.microsoft.com/office/2019/extlst" xmlns:r="http://schemas.openxmlformats.org/officeDocument/2006/relationships" xmlns:m="http://schemas.openxmlformats.org/officeDocument/2006/math" xmlns:v="urn:schemas-microsoft-com:vml" xmlns:wp14="http://schemas.microsoft.com/office/word/2010/wordprocessingDrawing" xmlns:wp="http://schemas.openxmlformats.org/drawingml/2006/wordprocessingDrawing" xmlns:w10="urn:schemas-microsoft-com:office:word" xmlns:w="http://schemas.openxmlformats.org/wordprocessingml/2006/main" xmlns:w14="http://schemas.microsoft.com/office/word/2010/wordml" xmlns:w15="http://schemas.microsoft.com/office/word/2012/wordml" xmlns:w16cex="http://schemas.microsoft.com/office/word/2018/wordml/cex" xmlns:w16cid="http://schemas.microsoft.com/office/word/2016/wordml/cid" xmlns:w16="http://schemas.microsoft.com/office/word/2018/wordml" xmlns:w16du="http://schemas.microsoft.com/office/word/2023/wordml/word16du" xmlns:w16sdtdh="http://schemas.microsoft.com/office/word/2020/wordml/sdtdatahash" xmlns:w16sdtfl="http://schemas.microsoft.com/office/word/2024/wordml/sdtformatlock" xmlns:w16se="http://schemas.microsoft.com/office/word/2015/wordml/symex" xmlns:wpg="http://schemas.microsoft.com/office/word/2010/wordprocessingGroup" xmlns:wpi="http://schemas.microsoft.com/office/word/2010/wordprocessingInk" xmlns:wne="http://schemas.microsoft.com/office/word/2006/wordml" xmlns:wps="http://schemas.microsoft.com/office/word/2010/wordprocessingShape" mc:Ignorable="w14 w15 w16se w16cid w16 w16cex w16sdtdh w16sdtfl w16du wp14">
-  <w:sdt>
-    <w:sdtPr>
-      <w:rPr>
-        <w:rStyle w:val="PageNumber"/>
-      </w:rPr>
-      <w:id w:val="1160812002"/>
-      <w:docPartObj>
-        <w:docPartGallery w:val="Page Numbers (Top of Page)"/>
-        <w:docPartUnique/>
-      </w:docPartObj>
-    </w:sdtPr>
-    <w:sdtContent>
-      <w:p>
-        <w:pPr>
-          <w:pStyle w:val="Header"/>
-          <w:framePr w:wrap="none" w:vAnchor="text" w:hAnchor="margin" w:xAlign="right" w:y="1"/>
-          <w:rPr>
-            <w:rStyle w:val="PageNumber"/>
-          </w:rPr>
-        </w:pPr>
-        <w:r>
-          <w:rPr>
-            <w:rStyle w:val="PageNumber"/>
-          </w:rPr>
-          <w:fldChar w:fldCharType="begin"/>
-        </w:r>
-        <w:r>
-          <w:rPr>
-            <w:rStyle w:val="PageNumber"/>
-          </w:rPr>
-          <w:instrText xml:space="preserve"> PAGE </w:instrText>
-        </w:r>
-        <w:r>
-          <w:rPr>
-            <w:rStyle w:val="PageNumber"/>
-          </w:rPr>
-          <w:fldChar w:fldCharType="end"/>
-        </w:r>
-      </w:p>
-    </w:sdtContent>
-  </w:sdt>
-  <w:p>
-    <w:pPr>
-      <w:pStyle w:val="Header"/>
-      <w:ind w:right="360"/>
-    </w:pPr>
-  </w:p>
-</w:hdr>
-</file>
-
-<file path=word/header2.xml><?xml version="1.0" encoding="utf-8"?>
-<w:hdr xmlns:wpc="http://schemas.microsoft.com/office/word/2010/wordprocessingCanvas" xmlns:cx="http://schemas.microsoft.com/office/drawing/2014/chartex" xmlns:cx1="http://schemas.microsoft.com/office/drawing/2015/9/8/chartex" xmlns:cx2="http://schemas.microsoft.com/office/drawing/2015/10/21/chartex" xmlns:cx3="http://schemas.microsoft.com/office/drawing/2016/5/9/chartex" xmlns:cx4="http://schemas.microsoft.com/office/drawing/2016/5/10/chartex" xmlns:cx5="http://schemas.microsoft.com/office/drawing/2016/5/11/chartex" xmlns:cx6="http://schemas.microsoft.com/office/drawing/2016/5/12/chartex" xmlns:cx7="http://schemas.microsoft.com/office/drawing/2016/5/13/chartex" xmlns:cx8="http://schemas.microsoft.com/office/drawing/2016/5/14/chartex" xmlns:mc="http://schemas.openxmlformats.org/markup-compatibility/2006" xmlns:aink="http://schemas.microsoft.com/office/drawing/2016/ink" xmlns:am3d="http://schemas.microsoft.com/office/drawing/2017/model3d" xmlns:o="urn:schemas-microsoft-com:office:office" xmlns:oel="http://schemas.microsoft.com/office/2019/extlst" xmlns:r="http://schemas.openxmlformats.org/officeDocument/2006/relationships" xmlns:m="http://schemas.openxmlformats.org/officeDocument/2006/math" xmlns:v="urn:schemas-microsoft-com:vml" xmlns:wp14="http://schemas.microsoft.com/office/word/2010/wordprocessingDrawing" xmlns:wp="http://schemas.openxmlformats.org/drawingml/2006/wordprocessingDrawing" xmlns:w10="urn:schemas-microsoft-com:office:word" xmlns:w="http://schemas.openxmlformats.org/wordprocessingml/2006/main" xmlns:w14="http://schemas.microsoft.com/office/word/2010/wordml" xmlns:w15="http://schemas.microsoft.com/office/word/2012/wordml" xmlns:w16cex="http://schemas.microsoft.com/office/word/2018/wordml/cex" xmlns:w16cid="http://schemas.microsoft.com/office/word/2016/wordml/cid" xmlns:w16="http://schemas.microsoft.com/office/word/2018/wordml" xmlns:w16du="http://schemas.microsoft.com/office/word/2023/wordml/word16du" xmlns:w16sdtdh="http://schemas.microsoft.com/office/word/2020/wordml/sdtdatahash" xmlns:w16sdtfl="http://schemas.microsoft.com/office/word/2024/wordml/sdtformatlock" xmlns:w16se="http://schemas.microsoft.com/office/word/2015/wordml/symex" xmlns:wpg="http://schemas.microsoft.com/office/word/2010/wordprocessingGroup" xmlns:wpi="http://schemas.microsoft.com/office/word/2010/wordprocessingInk" xmlns:wne="http://schemas.microsoft.com/office/word/2006/wordml" xmlns:wps="http://schemas.microsoft.com/office/word/2010/wordprocessingShape" mc:Ignorable="w14 w15 w16se w16cid w16 w16cex w16sdtdh w16sdtfl w16du wp14">
-  <w:p>
-    <w:pPr>
-      <w:pStyle w:val="Header"/>
-      <w:framePr w:wrap="none" w:vAnchor="text" w:hAnchor="page" w:x="9401" w:y="181"/>
-      <w:rPr>
-        <w:rStyle w:val="PageNumber"/>
-      </w:rPr>
-    </w:pPr>
-    <w:r>
-      <w:rPr>
-        <w:rStyle w:val="PageNumber"/>
-      </w:rPr>
-      <w:t xml:space="preserve">Page </w:t>
-    </w:r>
-    <w:sdt>
-      <w:sdtPr>
-        <w:rPr>
-          <w:rStyle w:val="PageNumber"/>
-        </w:rPr>
-        <w:id w:val="-1031415055"/>
-        <w:docPartObj>
-          <w:docPartGallery w:val="Page Numbers (Top of Page)"/>
-          <w:docPartUnique/>
-        </w:docPartObj>
-      </w:sdtPr>
-      <w:sdtContent>
-        <w:r>
-          <w:rPr>
-            <w:rStyle w:val="PageNumber"/>
-          </w:rPr>
-          <w:fldChar w:fldCharType="begin"/>
-        </w:r>
-        <w:r>
-          <w:rPr>
-            <w:rStyle w:val="PageNumber"/>
-          </w:rPr>
-          <w:instrText xml:space="preserve"> PAGE </w:instrText>
-        </w:r>
-        <w:r>
-          <w:rPr>
-            <w:rStyle w:val="PageNumber"/>
-          </w:rPr>
-          <w:fldChar w:fldCharType="separate"/>
-        </w:r>
-        <w:r>
-          <w:rPr>
-            <w:rStyle w:val="PageNumber"/>
-            <w:noProof/>
-          </w:rPr>
-          <w:t>1</w:t>
-        </w:r>
-        <w:r>
-          <w:rPr>
-            <w:rStyle w:val="PageNumber"/>
-          </w:rPr>
-          <w:fldChar w:fldCharType="end"/>
-        </w:r>
-        <w:r>
-          <w:rPr>
-            <w:rStyle w:val="PageNumber"/>
-          </w:rPr>
-          <w:t xml:space="preserve"> of</w:t>
-        </w:r>
-        <w:r>
-          <w:rPr>
-            <w:rStyle w:val="PageNumber"/>
-          </w:rPr>
-          <w:t xml:space="preserve"> </w:t>
-        </w:r>
-        <w:r>
-          <w:rPr>
-            <w:rStyle w:val="PageNumber"/>
-          </w:rPr>
-          <w:fldChar w:fldCharType="begin"/>
-        </w:r>
-        <w:r>
-          <w:rPr>
-            <w:rStyle w:val="PageNumber"/>
-          </w:rPr>
-          <w:instrText xml:space="preserve"> NUMPAGES  \* MERGEFORMAT </w:instrText>
-        </w:r>
-        <w:r>
-          <w:rPr>
-            <w:rStyle w:val="PageNumber"/>
-          </w:rPr>
-          <w:fldChar w:fldCharType="separate"/>
-        </w:r>
-        <w:r>
-          <w:rPr>
-            <w:rStyle w:val="PageNumber"/>
-            <w:noProof/>
-          </w:rPr>
-          <w:t>1</w:t>
-        </w:r>
-        <w:r>
-          <w:rPr>
-            <w:rStyle w:val="PageNumber"/>
-          </w:rPr>
-          <w:fldChar w:fldCharType="end"/>
-        </w:r>
-        <w:r>
-          <w:rPr>
-            <w:rStyle w:val="PageNumber"/>
-          </w:rPr>
-          <w:t xml:space="preserve"> </w:t>
-        </w:r>
-      </w:sdtContent>
-    </w:sdt>
-  </w:p>
-  <w:p>
-    <w:pPr>
-      <w:pStyle w:val="Header"/>
-      <w:pBdr>
-        <w:bottom w:val="single" w:sz="4" w:space="1" w:color="auto"/>
-      </w:pBdr>
-      <w:tabs>
-        <w:tab w:val="clear" w:pos="4536"/>
-        <w:tab w:val="clear" w:pos="9072"/>
-        <w:tab w:val="left" w:pos="1380"/>
-      </w:tabs>
-      <w:ind w:right="360"/>
-    </w:pPr>
-    <w:r>
-      <w:rPr>
-        <w:noProof/>
-      </w:rPr>
-      <w:drawing>
-        <wp:anchor distT="0" distB="0" distL="114300" distR="114300" simplePos="0" relativeHeight="251658240" behindDoc="0" locked="0" layoutInCell="1" allowOverlap="1" wp14:anchorId="3D02266A" wp14:editId="0A7D4692">
-          <wp:simplePos x="0" y="0"/>
-          <wp:positionH relativeFrom="column">
-            <wp:posOffset>-112395</wp:posOffset>
-          </wp:positionH>
-          <wp:positionV relativeFrom="paragraph">
-            <wp:posOffset>-228600</wp:posOffset>
-          </wp:positionV>
-          <wp:extent cx="1676400" cy="787400"/>
-          <wp:effectExtent l="0" t="0" r="0" b="0"/>
-          <wp:wrapNone/>
-          <wp:docPr id="475674576" name="Grafik 1" descr="Ein Bild, das Grafiken, Grafikdesign, Design enthält.&#10;&#10;KI-generierte Inhalte können fehlerhaft sein."/>
-          <wp:cNvGraphicFramePr>
-            <a:graphicFrameLocks xmlns:a="http://schemas.openxmlformats.org/drawingml/2006/main" noChangeAspect="1"/>
-          </wp:cNvGraphicFramePr>
-          <a:graphic xmlns:a="http://schemas.openxmlformats.org/drawingml/2006/main">
-            <a:graphicData uri="http://schemas.openxmlformats.org/drawingml/2006/picture">
-              <pic:pic xmlns:pic="http://schemas.openxmlformats.org/drawingml/2006/picture">
-                <pic:nvPicPr>
-                  <pic:cNvPr id="475674576" name="Grafik 1" descr="Ein Bild, das Grafiken, Grafikdesign, Design enthält.&#10;&#10;KI-generierte Inhalte können fehlerhaft sein."/>
-                  <pic:cNvPicPr/>
-                </pic:nvPicPr>
-                <pic:blipFill>
-                  <a:blip r:embed="rId1">
-                    <a:extLst>
-                      <a:ext uri="{28A0092B-C50C-407E-A947-70E740481C1C}">
-                        <a14:useLocalDpi xmlns:a14="http://schemas.microsoft.com/office/drawing/2010/main" val="0"/>
-                      </a:ext>
-                    </a:extLst>
-                  </a:blip>
-                  <a:stretch>
-                    <a:fillRect/>
-                  </a:stretch>
-                </pic:blipFill>
-                <pic:spPr>
-                  <a:xfrm>
-                    <a:off x="0" y="0"/>
-                    <a:ext cx="1676400" cy="787400"/>
-                  </a:xfrm>
-                  <a:prstGeom prst="rect">
-                    <a:avLst/>
-                  </a:prstGeom>
-                </pic:spPr>
-              </pic:pic>
-            </a:graphicData>
-          </a:graphic>
-          <wp14:sizeRelH relativeFrom="page">
-            <wp14:pctWidth>0</wp14:pctWidth>
-          </wp14:sizeRelH>
-          <wp14:sizeRelV relativeFrom="page">
-            <wp14:pctHeight>0</wp14:pctHeight>
-          </wp14:sizeRelV>
-        </wp:anchor>
-      </w:drawing>
-    </w:r>
-    <w:r>
-      <w:tab/>
-    </w:r>
-    <w:r>
-      <w:t>E-Government Standards</w:t>
-    </w:r>
-  </w:p>
-  <w:p>
-    <w:pPr>
-      <w:pStyle w:val="Header"/>
-      <w:pBdr>
-        <w:bottom w:val="single" w:sz="4" w:space="1" w:color="auto"/>
-      </w:pBdr>
-      <w:tabs>
-        <w:tab w:val="clear" w:pos="4536"/>
-        <w:tab w:val="clear" w:pos="9072"/>
-        <w:tab w:val="left" w:pos="1380"/>
-      </w:tabs>
-      <w:ind w:right="360"/>
-    </w:pPr>
-    <w:r>
-      <w:tab/>
-    </w:r>
-    <w:r>
-      <w:tab/>
-    </w:r>
-    <w:r>
-      <w:tab/>
-    </w:r>
-    <w:r>
-      <w:tab/>
-    </w:r>
-    <w:r>
-      <w:tab/>
-    </w:r>
-    <w:r>
-      <w:tab/>
-    </w:r>
-    <w:r>
-      <w:tab/>
-    </w:r>
-  </w:p>
-</w:hdr>
-</file>
 
 <file path=word/numbering.xml><?xml version="1.0" encoding="utf-8"?>
 <w:numbering xmlns:wpc="http://schemas.microsoft.com/office/word/2010/wordprocessingCanvas" xmlns:cx="http://schemas.microsoft.com/office/drawing/2014/chartex" xmlns:cx1="http://schemas.microsoft.com/office/drawing/2015/9/8/chartex" xmlns:cx2="http://schemas.microsoft.com/office/drawing/2015/10/21/chartex" xmlns:cx3="http://schemas.microsoft.com/office/drawing/2016/5/9/chartex" xmlns:cx4="http://schemas.microsoft.com/office/drawing/2016/5/10/chartex" xmlns:cx5="http://schemas.microsoft.com/office/drawing/2016/5/11/chartex" xmlns:cx6="http://schemas.microsoft.com/office/drawing/2016/5/12/chartex" xmlns:cx7="http://schemas.microsoft.com/office/drawing/2016/5/13/chartex" xmlns:cx8="http://schemas.microsoft.com/office/drawing/2016/5/14/chartex" xmlns:mc="http://schemas.openxmlformats.org/markup-compatibility/2006" xmlns:aink="http://schemas.microsoft.com/office/drawing/2016/ink" xmlns:am3d="http://schemas.microsoft.com/office/drawing/2017/model3d" xmlns:o="urn:schemas-microsoft-com:office:office" xmlns:oel="http://schemas.microsoft.com/office/2019/extlst" xmlns:r="http://schemas.openxmlformats.org/officeDocument/2006/relationships" xmlns:m="http://schemas.openxmlformats.org/officeDocument/2006/math" xmlns:v="urn:schemas-microsoft-com:vml" xmlns:wp14="http://schemas.microsoft.com/office/word/2010/wordprocessingDrawing" xmlns:wp="http://schemas.openxmlformats.org/drawingml/2006/wordprocessingDrawing" xmlns:w10="urn:schemas-microsoft-com:office:word" xmlns:w="http://schemas.openxmlformats.org/wordprocessingml/2006/main" xmlns:w14="http://schemas.microsoft.com/office/word/2010/wordml" xmlns:w15="http://schemas.microsoft.com/office/word/2012/wordml" xmlns:w16cex="http://schemas.microsoft.com/office/word/2018/wordml/cex" xmlns:w16cid="http://schemas.microsoft.com/office/word/2016/wordml/cid" xmlns:w16="http://schemas.microsoft.com/office/word/2018/wordml" xmlns:w16du="http://schemas.microsoft.com/office/word/2023/wordml/word16du" xmlns:w16sdtdh="http://schemas.microsoft.com/office/word/2020/wordml/sdtdatahash" xmlns:w16sdtfl="http://schemas.microsoft.com/office/word/2024/wordml/sdtformatlock" xmlns:w16se="http://schemas.microsoft.com/office/word/2015/wordml/symex" xmlns:wpg="http://schemas.microsoft.com/office/word/2010/wordprocessingGroup" xmlns:wpi="http://schemas.microsoft.com/office/word/2010/wordprocessingInk" xmlns:wne="http://schemas.microsoft.com/office/word/2006/wordml" xmlns:wps="http://schemas.microsoft.com/office/word/2010/wordprocessingShape" mc:Ignorable="w14 w15 w16se w16cid w16 w16cex w16sdtdh w16sdtfl w16du wp14">

</xml_diff>